<commit_message>
home page front and index good
</commit_message>
<xml_diff>
--- a/A.docx
+++ b/A.docx
@@ -15,15 +15,28 @@
         </w:rPr>
         <w:t>A) Create models/User.js + controllers/authController.js and update </w:t>
       </w:r>
-      <w:hyperlink r:id="rId5" w:history="1">
-        <w:r>
-          <w:rPr>
-            <w:rStyle w:val="Lienhypertexte"/>
-            <w:lang w:val="en-US"/>
-          </w:rPr>
-          <w:t>auth.js</w:t>
-        </w:r>
-      </w:hyperlink>
+      <w:r>
+        <w:fldChar w:fldCharType="begin"/>
+      </w:r>
+      <w:r>
+        <w:rPr>
+          <w:lang w:val="en-US"/>
+        </w:rPr>
+        <w:instrText>HYPERLINK "vscode-file://vscode-app/c:/Users/roseu/AppData/Local/Programs/Microsoft%20VS%20Code%20Insiders/resources/app/out/vs/code/electron-browser/workbench/workbench.html"</w:instrText>
+      </w:r>
+      <w:r>
+        <w:fldChar w:fldCharType="separate"/>
+      </w:r>
+      <w:r>
+        <w:rPr>
+          <w:rStyle w:val="Lienhypertexte"/>
+          <w:lang w:val="en-US"/>
+        </w:rPr>
+        <w:t>auth.js</w:t>
+      </w:r>
+      <w:r>
+        <w:fldChar w:fldCharType="end"/>
+      </w:r>
       <w:r>
         <w:rPr>
           <w:lang w:val="en-US"/>
@@ -524,15 +537,10 @@
           <w:numId w:val="3"/>
         </w:numPr>
       </w:pPr>
-      <w:proofErr w:type="gramStart"/>
-      <w:r>
-        <w:t>Email:</w:t>
-      </w:r>
-      <w:proofErr w:type="gramEnd"/>
-      <w:r>
-        <w:t> </w:t>
-      </w:r>
-      <w:hyperlink r:id="rId6" w:history="1">
+      <w:r>
+        <w:t>Email: </w:t>
+      </w:r>
+      <w:hyperlink r:id="rId5" w:history="1">
         <w:r>
           <w:rPr>
             <w:rStyle w:val="Lienhypertexte"/>
@@ -549,17 +557,12 @@
         </w:numPr>
       </w:pPr>
       <w:proofErr w:type="spellStart"/>
-      <w:proofErr w:type="gramStart"/>
       <w:r>
         <w:t>Password</w:t>
       </w:r>
       <w:proofErr w:type="spellEnd"/>
       <w:r>
-        <w:t>:</w:t>
-      </w:r>
-      <w:proofErr w:type="gramEnd"/>
-      <w:r>
-        <w:t xml:space="preserve"> </w:t>
+        <w:t xml:space="preserve">: </w:t>
       </w:r>
       <w:r>
         <w:t>superadmin2024</w:t>
@@ -630,9 +633,9 @@
           <w:lang w:eastAsia="fr-CM"/>
           <w14:ligatures w14:val="none"/>
         </w:rPr>
-        <w:t>(</w:t>
-      </w:r>
-      <w:proofErr w:type="gramStart"/>
+        <w:t xml:space="preserve">(Large; I </w:t>
+      </w:r>
+      <w:proofErr w:type="spellStart"/>
       <w:r>
         <w:rPr>
           <w:rFonts w:ascii="Segoe UI" w:eastAsia="Times New Roman" w:hAnsi="Segoe UI" w:cs="Segoe UI"/>
@@ -643,9 +646,9 @@
           <w:lang w:eastAsia="fr-CM"/>
           <w14:ligatures w14:val="none"/>
         </w:rPr>
-        <w:t>Large;</w:t>
-      </w:r>
-      <w:proofErr w:type="gramEnd"/>
+        <w:t>will</w:t>
+      </w:r>
+      <w:proofErr w:type="spellEnd"/>
       <w:r>
         <w:rPr>
           <w:rFonts w:ascii="Segoe UI" w:eastAsia="Times New Roman" w:hAnsi="Segoe UI" w:cs="Segoe UI"/>
@@ -656,7 +659,7 @@
           <w:lang w:eastAsia="fr-CM"/>
           <w14:ligatures w14:val="none"/>
         </w:rPr>
-        <w:t xml:space="preserve"> I </w:t>
+        <w:t xml:space="preserve"> </w:t>
       </w:r>
       <w:proofErr w:type="spellStart"/>
       <w:r>
@@ -669,7 +672,7 @@
           <w:lang w:eastAsia="fr-CM"/>
           <w14:ligatures w14:val="none"/>
         </w:rPr>
-        <w:t>will</w:t>
+        <w:t>create</w:t>
       </w:r>
       <w:proofErr w:type="spellEnd"/>
       <w:r>
@@ -682,7 +685,7 @@
           <w:lang w:eastAsia="fr-CM"/>
           <w14:ligatures w14:val="none"/>
         </w:rPr>
-        <w:t xml:space="preserve"> </w:t>
+        <w:t xml:space="preserve"> a short plan and </w:t>
       </w:r>
       <w:proofErr w:type="spellStart"/>
       <w:r>
@@ -695,7 +698,7 @@
           <w:lang w:eastAsia="fr-CM"/>
           <w14:ligatures w14:val="none"/>
         </w:rPr>
-        <w:t>create</w:t>
+        <w:t>proceed</w:t>
       </w:r>
       <w:proofErr w:type="spellEnd"/>
       <w:r>
@@ -708,32 +711,6 @@
           <w:lang w:eastAsia="fr-CM"/>
           <w14:ligatures w14:val="none"/>
         </w:rPr>
-        <w:t xml:space="preserve"> a short plan and </w:t>
-      </w:r>
-      <w:proofErr w:type="spellStart"/>
-      <w:r>
-        <w:rPr>
-          <w:rFonts w:ascii="Segoe UI" w:eastAsia="Times New Roman" w:hAnsi="Segoe UI" w:cs="Segoe UI"/>
-          <w:color w:val="E1E1E6"/>
-          <w:kern w:val="0"/>
-          <w:sz w:val="20"/>
-          <w:szCs w:val="20"/>
-          <w:lang w:eastAsia="fr-CM"/>
-          <w14:ligatures w14:val="none"/>
-        </w:rPr>
-        <w:t>proceed</w:t>
-      </w:r>
-      <w:proofErr w:type="spellEnd"/>
-      <w:r>
-        <w:rPr>
-          <w:rFonts w:ascii="Segoe UI" w:eastAsia="Times New Roman" w:hAnsi="Segoe UI" w:cs="Segoe UI"/>
-          <w:color w:val="E1E1E6"/>
-          <w:kern w:val="0"/>
-          <w:sz w:val="20"/>
-          <w:szCs w:val="20"/>
-          <w:lang w:eastAsia="fr-CM"/>
-          <w14:ligatures w14:val="none"/>
-        </w:rPr>
         <w:t>.)</w:t>
       </w:r>
     </w:p>
@@ -823,16 +800,8 @@
         <w:rPr>
           <w:lang w:val="en-US"/>
         </w:rPr>
-        <w:t xml:space="preserve"> </w:t>
-      </w:r>
-      <w:proofErr w:type="gramStart"/>
-      <w:r>
-        <w:rPr>
-          <w:lang w:val="en-US"/>
-        </w:rPr>
-        <w:t>work</w:t>
-      </w:r>
-      <w:proofErr w:type="gramEnd"/>
+        <w:t xml:space="preserve"> work</w:t>
+      </w:r>
       <w:r>
         <w:rPr>
           <w:lang w:val="en-US"/>
@@ -889,21 +858,7 @@
         <w:rPr>
           <w:lang w:val="en-US"/>
         </w:rPr>
-        <w:t>Pages and buttons call </w:t>
-      </w:r>
-      <w:proofErr w:type="gramStart"/>
-      <w:r>
-        <w:rPr>
-          <w:lang w:val="en-US"/>
-        </w:rPr>
-        <w:t>apiCall(</w:t>
-      </w:r>
-      <w:proofErr w:type="gramEnd"/>
-      <w:r>
-        <w:rPr>
-          <w:lang w:val="en-US"/>
-        </w:rPr>
-        <w:t>) with REST endpoints like /auth, /news, /articles, /media, /analytics, etc.; responses populate DOM elements (stat cards, tables, forms) and the UI uses helper functions (showToast, setLoading, debounce) for UX.</w:t>
+        <w:t>Pages and buttons call apiCall() with REST endpoints like /auth, /news, /articles, /media, /analytics, etc.; responses populate DOM elements (stat cards, tables, forms) and the UI uses helper functions (showToast, setLoading, debounce) for UX.</w:t>
       </w:r>
     </w:p>
     <w:p>
@@ -920,21 +875,7 @@
         <w:rPr>
           <w:lang w:val="en-US"/>
         </w:rPr>
-        <w:t>Authentication: login stores dfm_token and adminUser in localStorage; </w:t>
-      </w:r>
-      <w:proofErr w:type="gramStart"/>
-      <w:r>
-        <w:rPr>
-          <w:lang w:val="en-US"/>
-        </w:rPr>
-        <w:t>checkAuth(</w:t>
-      </w:r>
-      <w:proofErr w:type="gramEnd"/>
-      <w:r>
-        <w:rPr>
-          <w:lang w:val="en-US"/>
-        </w:rPr>
-        <w:t>) parses the user and applies role-based UI visibility rules. Most admin flows expect the backend to return standard paginated responses (items, total, page, limit) and status fields (e.g., published/draft).</w:t>
+        <w:t>Authentication: login stores dfm_token and adminUser in localStorage; checkAuth() parses the user and applies role-based UI visibility rules. Most admin flows expect the backend to return standard paginated responses (items, total, page, limit) and status fields (e.g., published/draft).</w:t>
       </w:r>
     </w:p>
     <w:p>
@@ -981,21 +922,7 @@
         <w:rPr>
           <w:lang w:val="en-US"/>
         </w:rPr>
-        <w:t xml:space="preserve">Post News: YES — the admin UI has endpoints wired to POST/PUT/DELETE news and there </w:t>
-      </w:r>
-      <w:proofErr w:type="gramStart"/>
-      <w:r>
-        <w:rPr>
-          <w:lang w:val="en-US"/>
-        </w:rPr>
-        <w:t>is</w:t>
-      </w:r>
-      <w:proofErr w:type="gramEnd"/>
-      <w:r>
-        <w:rPr>
-          <w:lang w:val="en-US"/>
-        </w:rPr>
-        <w:t xml:space="preserve"> a news controller and route implemented; admins can create and publish news via the UI assuming the server is running and the admin is authenticated.</w:t>
+        <w:t>Post News: YES — the admin UI has endpoints wired to POST/PUT/DELETE news and there is a news controller and route implemented; admins can create and publish news via the UI assuming the server is running and the admin is authenticated.</w:t>
       </w:r>
     </w:p>
     <w:p>
@@ -1053,21 +980,7 @@
         <w:rPr>
           <w:lang w:val="en-US"/>
         </w:rPr>
-        <w:t xml:space="preserve">Upload Media (images/audio): PARTIAL — there is a media upload endpoint. It will work if you set up the CLOUDINARY_URL (or equivalent upload provider) in dfm.env; </w:t>
-      </w:r>
-      <w:proofErr w:type="gramStart"/>
-      <w:r>
-        <w:rPr>
-          <w:lang w:val="en-US"/>
-        </w:rPr>
-        <w:t>otherwise</w:t>
-      </w:r>
-      <w:proofErr w:type="gramEnd"/>
-      <w:r>
-        <w:rPr>
-          <w:lang w:val="en-US"/>
-        </w:rPr>
-        <w:t xml:space="preserve"> the route returns a 501 or placeholder response.</w:t>
+        <w:t>Upload Media (images/audio): PARTIAL — there is a media upload endpoint. It will work if you set up the CLOUDINARY_URL (or equivalent upload provider) in dfm.env; otherwise the route returns a 501 or placeholder response.</w:t>
       </w:r>
     </w:p>
     <w:p>
@@ -1133,31 +1046,15 @@
         </w:rPr>
         <w:t>Set environment variables: ensure </w:t>
       </w:r>
-      <w:r>
-        <w:fldChar w:fldCharType="begin"/>
-      </w:r>
-      <w:r>
-        <w:rPr>
-          <w:lang w:val="en-US"/>
-        </w:rPr>
-        <w:instrText>HYPERLINK "vscode-file://vscode-app/c:/Users/roseu/AppData/Local/Programs/Microsoft%20VS%20Code%20Insiders/resources/app/out/vs/code/electron-browser/workbench/workbench.html" \o ""</w:instrText>
-      </w:r>
-      <w:r>
-        <w:fldChar w:fldCharType="separate"/>
-      </w:r>
-      <w:r>
-        <w:rPr>
-          <w:rStyle w:val="Lienhypertexte"/>
-          <w:lang w:val="en-US"/>
-        </w:rPr>
-        <w:t>JWT_SECRET</w:t>
-      </w:r>
-      <w:r>
-        <w:rPr>
-          <w:lang w:val="en-US"/>
-        </w:rPr>
-        <w:fldChar w:fldCharType="end"/>
-      </w:r>
+      <w:hyperlink r:id="rId6" w:history="1">
+        <w:r>
+          <w:rPr>
+            <w:rStyle w:val="Lienhypertexte"/>
+            <w:lang w:val="en-US"/>
+          </w:rPr>
+          <w:t>JWT_SECRET</w:t>
+        </w:r>
+      </w:hyperlink>
       <w:r>
         <w:rPr>
           <w:lang w:val="en-US"/>
@@ -1181,31 +1078,15 @@
         </w:rPr>
         <w:t>Confirm seeded admin credentials (dev): </w:t>
       </w:r>
-      <w:r>
-        <w:fldChar w:fldCharType="begin"/>
-      </w:r>
-      <w:r>
-        <w:rPr>
-          <w:lang w:val="en-US"/>
-        </w:rPr>
-        <w:instrText>HYPERLINK "vscode-file://vscode-app/c:/Users/roseu/AppData/Local/Programs/Microsoft%20VS%20Code%20Insiders/resources/app/out/vs/code/electron-browser/workbench/workbench.html" \o ""</w:instrText>
-      </w:r>
-      <w:r>
-        <w:fldChar w:fldCharType="separate"/>
-      </w:r>
-      <w:r>
-        <w:rPr>
-          <w:rStyle w:val="Lienhypertexte"/>
-          <w:lang w:val="en-US"/>
-        </w:rPr>
-        <w:t>admin@dfmmedia.cm</w:t>
-      </w:r>
-      <w:r>
-        <w:rPr>
-          <w:lang w:val="en-US"/>
-        </w:rPr>
-        <w:fldChar w:fldCharType="end"/>
-      </w:r>
+      <w:hyperlink r:id="rId7" w:history="1">
+        <w:r>
+          <w:rPr>
+            <w:rStyle w:val="Lienhypertexte"/>
+            <w:lang w:val="en-US"/>
+          </w:rPr>
+          <w:t>admin@dfmmedia.cm</w:t>
+        </w:r>
+      </w:hyperlink>
       <w:r>
         <w:rPr>
           <w:lang w:val="en-US"/>
@@ -1302,7 +1183,6 @@
         <w:t xml:space="preserve"> </w:t>
       </w:r>
       <w:proofErr w:type="spellStart"/>
-      <w:proofErr w:type="gramStart"/>
       <w:r>
         <w:t>prefer</w:t>
       </w:r>
@@ -1310,7 +1190,764 @@
       <w:r>
         <w:t>?</w:t>
       </w:r>
-      <w:proofErr w:type="gramEnd"/>
+    </w:p>
+    <w:p>
+      <w:pPr>
+        <w:rPr>
+          <w:b/>
+          <w:bCs/>
+        </w:rPr>
+      </w:pPr>
+      <w:r>
+        <w:rPr>
+          <w:rFonts w:ascii="Segoe UI Emoji" w:hAnsi="Segoe UI Emoji" w:cs="Segoe UI Emoji"/>
+          <w:b/>
+          <w:bCs/>
+        </w:rPr>
+        <w:t>✅</w:t>
+      </w:r>
+      <w:r>
+        <w:rPr>
+          <w:b/>
+          <w:bCs/>
+        </w:rPr>
+        <w:t xml:space="preserve"> Complete </w:t>
+      </w:r>
+      <w:proofErr w:type="spellStart"/>
+      <w:r>
+        <w:rPr>
+          <w:b/>
+          <w:bCs/>
+        </w:rPr>
+        <w:t>Integration</w:t>
+      </w:r>
+      <w:proofErr w:type="spellEnd"/>
+      <w:r>
+        <w:rPr>
+          <w:b/>
+          <w:bCs/>
+        </w:rPr>
+        <w:t xml:space="preserve"> </w:t>
+      </w:r>
+      <w:proofErr w:type="spellStart"/>
+      <w:r>
+        <w:rPr>
+          <w:b/>
+          <w:bCs/>
+        </w:rPr>
+        <w:t>Achieved</w:t>
+      </w:r>
+      <w:proofErr w:type="spellEnd"/>
+    </w:p>
+    <w:p>
+      <w:pPr>
+        <w:rPr>
+          <w:b/>
+          <w:bCs/>
+        </w:rPr>
+      </w:pPr>
+      <w:r>
+        <w:rPr>
+          <w:b/>
+          <w:bCs/>
+        </w:rPr>
+        <w:t>Admin Frontend:</w:t>
+      </w:r>
+    </w:p>
+    <w:p>
+      <w:pPr>
+        <w:numPr>
+          <w:ilvl w:val="0"/>
+          <w:numId w:val="9"/>
+        </w:numPr>
+        <w:rPr>
+          <w:lang w:val="en-US"/>
+        </w:rPr>
+      </w:pPr>
+      <w:r>
+        <w:rPr>
+          <w:b/>
+          <w:bCs/>
+          <w:lang w:val="en-US"/>
+        </w:rPr>
+        <w:t>Homepage Management Section</w:t>
+      </w:r>
+      <w:r>
+        <w:rPr>
+          <w:lang w:val="en-US"/>
+        </w:rPr>
+        <w:t> - Full control over all homepage content</w:t>
+      </w:r>
+    </w:p>
+    <w:p>
+      <w:pPr>
+        <w:numPr>
+          <w:ilvl w:val="0"/>
+          <w:numId w:val="9"/>
+        </w:numPr>
+        <w:rPr>
+          <w:lang w:val="en-US"/>
+        </w:rPr>
+      </w:pPr>
+      <w:r>
+        <w:rPr>
+          <w:b/>
+          <w:bCs/>
+          <w:lang w:val="en-US"/>
+        </w:rPr>
+        <w:lastRenderedPageBreak/>
+        <w:t>Breaking News Ticker</w:t>
+      </w:r>
+      <w:r>
+        <w:rPr>
+          <w:lang w:val="en-US"/>
+        </w:rPr>
+        <w:t> - Real-time marquee updates</w:t>
+      </w:r>
+    </w:p>
+    <w:p>
+      <w:pPr>
+        <w:numPr>
+          <w:ilvl w:val="0"/>
+          <w:numId w:val="9"/>
+        </w:numPr>
+        <w:rPr>
+          <w:lang w:val="en-US"/>
+        </w:rPr>
+      </w:pPr>
+      <w:r>
+        <w:rPr>
+          <w:b/>
+          <w:bCs/>
+          <w:lang w:val="en-US"/>
+        </w:rPr>
+        <w:t>Featured Article Selection</w:t>
+      </w:r>
+      <w:r>
+        <w:rPr>
+          <w:lang w:val="en-US"/>
+        </w:rPr>
+        <w:t> - Choose which article appears prominently</w:t>
+      </w:r>
+    </w:p>
+    <w:p>
+      <w:pPr>
+        <w:numPr>
+          <w:ilvl w:val="0"/>
+          <w:numId w:val="9"/>
+        </w:numPr>
+        <w:rPr>
+          <w:lang w:val="en-US"/>
+        </w:rPr>
+      </w:pPr>
+      <w:r>
+        <w:rPr>
+          <w:b/>
+          <w:bCs/>
+          <w:lang w:val="en-US"/>
+        </w:rPr>
+        <w:t>Quick Links Management</w:t>
+      </w:r>
+      <w:r>
+        <w:rPr>
+          <w:lang w:val="en-US"/>
+        </w:rPr>
+        <w:t> - Customize descriptions for all quick links</w:t>
+      </w:r>
+    </w:p>
+    <w:p>
+      <w:pPr>
+        <w:numPr>
+          <w:ilvl w:val="0"/>
+          <w:numId w:val="9"/>
+        </w:numPr>
+        <w:rPr>
+          <w:lang w:val="en-US"/>
+        </w:rPr>
+      </w:pPr>
+      <w:r>
+        <w:rPr>
+          <w:b/>
+          <w:bCs/>
+          <w:lang w:val="en-US"/>
+        </w:rPr>
+        <w:t>Current News Display</w:t>
+      </w:r>
+      <w:r>
+        <w:rPr>
+          <w:lang w:val="en-US"/>
+        </w:rPr>
+        <w:t> - Manage which news articles appear on homepage</w:t>
+      </w:r>
+    </w:p>
+    <w:p>
+      <w:pPr>
+        <w:numPr>
+          <w:ilvl w:val="0"/>
+          <w:numId w:val="9"/>
+        </w:numPr>
+      </w:pPr>
+      <w:r>
+        <w:rPr>
+          <w:b/>
+          <w:bCs/>
+        </w:rPr>
+        <w:t xml:space="preserve">Image </w:t>
+      </w:r>
+      <w:proofErr w:type="spellStart"/>
+      <w:r>
+        <w:rPr>
+          <w:b/>
+          <w:bCs/>
+        </w:rPr>
+        <w:t>Upload</w:t>
+      </w:r>
+      <w:proofErr w:type="spellEnd"/>
+      <w:r>
+        <w:rPr>
+          <w:b/>
+          <w:bCs/>
+        </w:rPr>
+        <w:t xml:space="preserve"> Support</w:t>
+      </w:r>
+      <w:r>
+        <w:t> - Visual content management</w:t>
+      </w:r>
+    </w:p>
+    <w:p>
+      <w:pPr>
+        <w:rPr>
+          <w:b/>
+          <w:bCs/>
+        </w:rPr>
+      </w:pPr>
+      <w:r>
+        <w:rPr>
+          <w:b/>
+          <w:bCs/>
+        </w:rPr>
+        <w:t>Index Page (</w:t>
+      </w:r>
+      <w:proofErr w:type="spellStart"/>
+      <w:r>
+        <w:rPr>
+          <w:b/>
+          <w:bCs/>
+        </w:rPr>
+        <w:t>Homepage</w:t>
+      </w:r>
+      <w:proofErr w:type="spellEnd"/>
+      <w:r>
+        <w:rPr>
+          <w:b/>
+          <w:bCs/>
+        </w:rPr>
+        <w:t>):</w:t>
+      </w:r>
+    </w:p>
+    <w:p>
+      <w:pPr>
+        <w:numPr>
+          <w:ilvl w:val="0"/>
+          <w:numId w:val="10"/>
+        </w:numPr>
+        <w:rPr>
+          <w:lang w:val="en-US"/>
+        </w:rPr>
+      </w:pPr>
+      <w:r>
+        <w:rPr>
+          <w:b/>
+          <w:bCs/>
+          <w:lang w:val="en-US"/>
+        </w:rPr>
+        <w:t>Real-time Data</w:t>
+      </w:r>
+      <w:r>
+        <w:rPr>
+          <w:lang w:val="en-US"/>
+        </w:rPr>
+        <w:t> - All content dynamically fetched from backend</w:t>
+      </w:r>
+    </w:p>
+    <w:p>
+      <w:pPr>
+        <w:numPr>
+          <w:ilvl w:val="0"/>
+          <w:numId w:val="10"/>
+        </w:numPr>
+        <w:rPr>
+          <w:lang w:val="en-US"/>
+        </w:rPr>
+      </w:pPr>
+      <w:r>
+        <w:rPr>
+          <w:b/>
+          <w:bCs/>
+          <w:lang w:val="en-US"/>
+        </w:rPr>
+        <w:t>Admin-Controlled Content</w:t>
+      </w:r>
+      <w:r>
+        <w:rPr>
+          <w:lang w:val="en-US"/>
+        </w:rPr>
+        <w:t> - Everything managed through admin panel</w:t>
+      </w:r>
+    </w:p>
+    <w:p>
+      <w:pPr>
+        <w:numPr>
+          <w:ilvl w:val="0"/>
+          <w:numId w:val="10"/>
+        </w:numPr>
+        <w:rPr>
+          <w:lang w:val="en-US"/>
+        </w:rPr>
+      </w:pPr>
+      <w:r>
+        <w:rPr>
+          <w:b/>
+          <w:bCs/>
+          <w:lang w:val="en-US"/>
+        </w:rPr>
+        <w:t>No Simulations</w:t>
+      </w:r>
+      <w:r>
+        <w:rPr>
+          <w:lang w:val="en-US"/>
+        </w:rPr>
+        <w:t> - All hardcoded data removed</w:t>
+      </w:r>
+    </w:p>
+    <w:p>
+      <w:pPr>
+        <w:numPr>
+          <w:ilvl w:val="0"/>
+          <w:numId w:val="10"/>
+        </w:numPr>
+      </w:pPr>
+      <w:r>
+        <w:rPr>
+          <w:b/>
+          <w:bCs/>
+        </w:rPr>
+        <w:t>Auto-</w:t>
+      </w:r>
+      <w:proofErr w:type="spellStart"/>
+      <w:r>
+        <w:rPr>
+          <w:b/>
+          <w:bCs/>
+        </w:rPr>
+        <w:t>refresh</w:t>
+      </w:r>
+      <w:proofErr w:type="spellEnd"/>
+      <w:r>
+        <w:t xml:space="preserve"> - Updates </w:t>
+      </w:r>
+      <w:proofErr w:type="spellStart"/>
+      <w:r>
+        <w:t>every</w:t>
+      </w:r>
+      <w:proofErr w:type="spellEnd"/>
+      <w:r>
+        <w:t xml:space="preserve"> 5 minutes</w:t>
+      </w:r>
+    </w:p>
+    <w:p>
+      <w:pPr>
+        <w:numPr>
+          <w:ilvl w:val="0"/>
+          <w:numId w:val="10"/>
+        </w:numPr>
+        <w:rPr>
+          <w:lang w:val="en-US"/>
+        </w:rPr>
+      </w:pPr>
+      <w:r>
+        <w:rPr>
+          <w:b/>
+          <w:bCs/>
+          <w:lang w:val="en-US"/>
+        </w:rPr>
+        <w:t>Error Handling</w:t>
+      </w:r>
+      <w:r>
+        <w:rPr>
+          <w:lang w:val="en-US"/>
+        </w:rPr>
+        <w:t> - Graceful fallbacks when data unavailable</w:t>
+      </w:r>
+    </w:p>
+    <w:p>
+      <w:pPr>
+        <w:rPr>
+          <w:b/>
+          <w:bCs/>
+        </w:rPr>
+      </w:pPr>
+      <w:r>
+        <w:rPr>
+          <w:b/>
+          <w:bCs/>
+        </w:rPr>
+        <w:t>Backend:</w:t>
+      </w:r>
+    </w:p>
+    <w:p>
+      <w:pPr>
+        <w:numPr>
+          <w:ilvl w:val="0"/>
+          <w:numId w:val="11"/>
+        </w:numPr>
+        <w:rPr>
+          <w:lang w:val="en-US"/>
+        </w:rPr>
+      </w:pPr>
+      <w:r>
+        <w:rPr>
+          <w:b/>
+          <w:bCs/>
+          <w:lang w:val="en-US"/>
+        </w:rPr>
+        <w:t>Homepage API Endpoints</w:t>
+      </w:r>
+      <w:r>
+        <w:rPr>
+          <w:lang w:val="en-US"/>
+        </w:rPr>
+        <w:t> - Complete CRUD operations</w:t>
+      </w:r>
+    </w:p>
+    <w:p>
+      <w:pPr>
+        <w:numPr>
+          <w:ilvl w:val="0"/>
+          <w:numId w:val="11"/>
+        </w:numPr>
+        <w:rPr>
+          <w:lang w:val="en-US"/>
+        </w:rPr>
+      </w:pPr>
+      <w:r>
+        <w:rPr>
+          <w:b/>
+          <w:bCs/>
+          <w:lang w:val="en-US"/>
+        </w:rPr>
+        <w:t>Database Integration</w:t>
+      </w:r>
+      <w:r>
+        <w:rPr>
+          <w:lang w:val="en-US"/>
+        </w:rPr>
+        <w:t> - MongoDB models for homepage content</w:t>
+      </w:r>
+    </w:p>
+    <w:p>
+      <w:pPr>
+        <w:numPr>
+          <w:ilvl w:val="0"/>
+          <w:numId w:val="11"/>
+        </w:numPr>
+      </w:pPr>
+      <w:proofErr w:type="spellStart"/>
+      <w:r>
+        <w:rPr>
+          <w:b/>
+          <w:bCs/>
+        </w:rPr>
+        <w:t>Authentication</w:t>
+      </w:r>
+      <w:proofErr w:type="spellEnd"/>
+      <w:r>
+        <w:t xml:space="preserve"> - </w:t>
+      </w:r>
+      <w:proofErr w:type="spellStart"/>
+      <w:r>
+        <w:t>Protected</w:t>
+      </w:r>
+      <w:proofErr w:type="spellEnd"/>
+      <w:r>
+        <w:t xml:space="preserve"> admin routes</w:t>
+      </w:r>
+    </w:p>
+    <w:p>
+      <w:pPr>
+        <w:numPr>
+          <w:ilvl w:val="0"/>
+          <w:numId w:val="11"/>
+        </w:numPr>
+        <w:rPr>
+          <w:lang w:val="en-US"/>
+        </w:rPr>
+      </w:pPr>
+      <w:r>
+        <w:rPr>
+          <w:b/>
+          <w:bCs/>
+          <w:lang w:val="en-US"/>
+        </w:rPr>
+        <w:t>Image Handling</w:t>
+      </w:r>
+      <w:r>
+        <w:rPr>
+          <w:lang w:val="en-US"/>
+        </w:rPr>
+        <w:t> - Cloudinary integration for media</w:t>
+      </w:r>
+    </w:p>
+    <w:p>
+      <w:pPr>
+        <w:rPr>
+          <w:b/>
+          <w:bCs/>
+          <w:lang w:val="en-US"/>
+        </w:rPr>
+      </w:pPr>
+      <w:r>
+        <w:rPr>
+          <w:rFonts w:ascii="Segoe UI Emoji" w:hAnsi="Segoe UI Emoji" w:cs="Segoe UI Emoji"/>
+          <w:b/>
+          <w:bCs/>
+        </w:rPr>
+        <w:t>🚀</w:t>
+      </w:r>
+      <w:r>
+        <w:rPr>
+          <w:b/>
+          <w:bCs/>
+          <w:lang w:val="en-US"/>
+        </w:rPr>
+        <w:t> Next Steps You Can Take:</w:t>
+      </w:r>
+    </w:p>
+    <w:p>
+      <w:pPr>
+        <w:numPr>
+          <w:ilvl w:val="0"/>
+          <w:numId w:val="12"/>
+        </w:numPr>
+        <w:rPr>
+          <w:lang w:val="en-US"/>
+        </w:rPr>
+      </w:pPr>
+      <w:r>
+        <w:rPr>
+          <w:b/>
+          <w:bCs/>
+          <w:lang w:val="en-US"/>
+        </w:rPr>
+        <w:t>Test the Integration</w:t>
+      </w:r>
+      <w:r>
+        <w:rPr>
+          <w:lang w:val="en-US"/>
+        </w:rPr>
+        <w:t> - Try updating content in the admin panel and see it reflect immediately on the homepage</w:t>
+      </w:r>
+    </w:p>
+    <w:p>
+      <w:pPr>
+        <w:numPr>
+          <w:ilvl w:val="0"/>
+          <w:numId w:val="12"/>
+        </w:numPr>
+        <w:rPr>
+          <w:lang w:val="en-US"/>
+        </w:rPr>
+      </w:pPr>
+      <w:r>
+        <w:rPr>
+          <w:b/>
+          <w:bCs/>
+          <w:lang w:val="en-US"/>
+        </w:rPr>
+        <w:t>Add More Content Types</w:t>
+      </w:r>
+      <w:r>
+        <w:rPr>
+          <w:lang w:val="en-US"/>
+        </w:rPr>
+        <w:t> - Extend the system for podcasts, videos, or live streams</w:t>
+      </w:r>
+    </w:p>
+    <w:p>
+      <w:pPr>
+        <w:numPr>
+          <w:ilvl w:val="0"/>
+          <w:numId w:val="12"/>
+        </w:numPr>
+        <w:rPr>
+          <w:lang w:val="en-US"/>
+        </w:rPr>
+      </w:pPr>
+      <w:r>
+        <w:rPr>
+          <w:b/>
+          <w:bCs/>
+          <w:lang w:val="en-US"/>
+        </w:rPr>
+        <w:t>Enhance User Experience</w:t>
+      </w:r>
+      <w:r>
+        <w:rPr>
+          <w:lang w:val="en-US"/>
+        </w:rPr>
+        <w:t> - Add real-time updates with WebSockets</w:t>
+      </w:r>
+    </w:p>
+    <w:p>
+      <w:pPr>
+        <w:numPr>
+          <w:ilvl w:val="0"/>
+          <w:numId w:val="12"/>
+        </w:numPr>
+      </w:pPr>
+      <w:r>
+        <w:rPr>
+          <w:b/>
+          <w:bCs/>
+        </w:rPr>
+        <w:t>Analytics</w:t>
+      </w:r>
+      <w:r>
+        <w:t xml:space="preserve"> - Track </w:t>
+      </w:r>
+      <w:proofErr w:type="spellStart"/>
+      <w:r>
+        <w:t>homepage</w:t>
+      </w:r>
+      <w:proofErr w:type="spellEnd"/>
+      <w:r>
+        <w:t xml:space="preserve"> engagement and </w:t>
+      </w:r>
+      <w:proofErr w:type="spellStart"/>
+      <w:r>
+        <w:t>popular</w:t>
+      </w:r>
+      <w:proofErr w:type="spellEnd"/>
+      <w:r>
+        <w:t xml:space="preserve"> content</w:t>
+      </w:r>
+    </w:p>
+    <w:p>
+      <w:pPr>
+        <w:rPr>
+          <w:b/>
+          <w:bCs/>
+          <w:lang w:val="en-US"/>
+        </w:rPr>
+      </w:pPr>
+      <w:r>
+        <w:rPr>
+          <w:rFonts w:ascii="Segoe UI Emoji" w:hAnsi="Segoe UI Emoji" w:cs="Segoe UI Emoji"/>
+          <w:b/>
+          <w:bCs/>
+        </w:rPr>
+        <w:t>🔧</w:t>
+      </w:r>
+      <w:r>
+        <w:rPr>
+          <w:b/>
+          <w:bCs/>
+          <w:lang w:val="en-US"/>
+        </w:rPr>
+        <w:t> If You Need Any Adjustments:</w:t>
+      </w:r>
+    </w:p>
+    <w:p>
+      <w:pPr>
+        <w:numPr>
+          <w:ilvl w:val="0"/>
+          <w:numId w:val="13"/>
+        </w:numPr>
+      </w:pPr>
+      <w:proofErr w:type="spellStart"/>
+      <w:r>
+        <w:t>Styling</w:t>
+      </w:r>
+      <w:proofErr w:type="spellEnd"/>
+      <w:r>
+        <w:t xml:space="preserve"> </w:t>
+      </w:r>
+      <w:proofErr w:type="spellStart"/>
+      <w:r>
+        <w:t>tweaks</w:t>
+      </w:r>
+      <w:proofErr w:type="spellEnd"/>
+    </w:p>
+    <w:p>
+      <w:pPr>
+        <w:numPr>
+          <w:ilvl w:val="0"/>
+          <w:numId w:val="13"/>
+        </w:numPr>
+      </w:pPr>
+      <w:proofErr w:type="spellStart"/>
+      <w:r>
+        <w:t>Additional</w:t>
+      </w:r>
+      <w:proofErr w:type="spellEnd"/>
+      <w:r>
+        <w:t xml:space="preserve"> content sections</w:t>
+      </w:r>
+    </w:p>
+    <w:p>
+      <w:pPr>
+        <w:numPr>
+          <w:ilvl w:val="0"/>
+          <w:numId w:val="13"/>
+        </w:numPr>
+      </w:pPr>
+      <w:r>
+        <w:t xml:space="preserve">Performance </w:t>
+      </w:r>
+      <w:proofErr w:type="spellStart"/>
+      <w:r>
+        <w:t>optimizations</w:t>
+      </w:r>
+      <w:proofErr w:type="spellEnd"/>
+    </w:p>
+    <w:p>
+      <w:pPr>
+        <w:numPr>
+          <w:ilvl w:val="0"/>
+          <w:numId w:val="13"/>
+        </w:numPr>
+      </w:pPr>
+      <w:r>
+        <w:t xml:space="preserve">Mobile </w:t>
+      </w:r>
+      <w:proofErr w:type="spellStart"/>
+      <w:r>
+        <w:t>responsiveness</w:t>
+      </w:r>
+      <w:proofErr w:type="spellEnd"/>
+      <w:r>
+        <w:t xml:space="preserve"> </w:t>
+      </w:r>
+      <w:proofErr w:type="spellStart"/>
+      <w:r>
+        <w:t>improvements</w:t>
+      </w:r>
+      <w:proofErr w:type="spellEnd"/>
+    </w:p>
+    <w:p>
+      <w:r>
+        <w:rPr>
+          <w:lang w:val="en-US"/>
+        </w:rPr>
+        <w:lastRenderedPageBreak/>
+        <w:t xml:space="preserve">The system is now fully functional with real data flowing from admin controls to the live homepage! </w:t>
+      </w:r>
+      <w:r>
+        <w:rPr>
+          <w:rFonts w:ascii="Segoe UI Emoji" w:hAnsi="Segoe UI Emoji" w:cs="Segoe UI Emoji"/>
+        </w:rPr>
+        <w:t>🎉</w:t>
+      </w:r>
     </w:p>
     <w:p>
       <w:pPr>
@@ -1332,6 +1969,155 @@
 <file path=word/numbering.xml><?xml version="1.0" encoding="utf-8"?>
 <w:numbering xmlns:wpc="http://schemas.microsoft.com/office/word/2010/wordprocessingCanvas" xmlns:cx="http://schemas.microsoft.com/office/drawing/2014/chartex" xmlns:cx1="http://schemas.microsoft.com/office/drawing/2015/9/8/chartex" xmlns:cx2="http://schemas.microsoft.com/office/drawing/2015/10/21/chartex" xmlns:cx3="http://schemas.microsoft.com/office/drawing/2016/5/9/chartex" xmlns:cx4="http://schemas.microsoft.com/office/drawing/2016/5/10/chartex" xmlns:cx5="http://schemas.microsoft.com/office/drawing/2016/5/11/chartex" xmlns:cx6="http://schemas.microsoft.com/office/drawing/2016/5/12/chartex" xmlns:cx7="http://schemas.microsoft.com/office/drawing/2016/5/13/chartex" xmlns:cx8="http://schemas.microsoft.com/office/drawing/2016/5/14/chartex" xmlns:mc="http://schemas.openxmlformats.org/markup-compatibility/2006" xmlns:aink="http://schemas.microsoft.com/office/drawing/2016/ink" xmlns:am3d="http://schemas.microsoft.com/office/drawing/2017/model3d" xmlns:o="urn:schemas-microsoft-com:office:office" xmlns:oel="http://schemas.microsoft.com/office/2019/extlst" xmlns:r="http://schemas.openxmlformats.org/officeDocument/2006/relationships" xmlns:m="http://schemas.openxmlformats.org/officeDocument/2006/math" xmlns:v="urn:schemas-microsoft-com:vml" xmlns:wp14="http://schemas.microsoft.com/office/word/2010/wordprocessingDrawing" xmlns:wp="http://schemas.openxmlformats.org/drawingml/2006/wordprocessingDrawing" xmlns:w10="urn:schemas-microsoft-com:office:word" xmlns:w="http://schemas.openxmlformats.org/wordprocessingml/2006/main" xmlns:w14="http://schemas.microsoft.com/office/word/2010/wordml" xmlns:w15="http://schemas.microsoft.com/office/word/2012/wordml" xmlns:w16cex="http://schemas.microsoft.com/office/word/2018/wordml/cex" xmlns:w16cid="http://schemas.microsoft.com/office/word/2016/wordml/cid" xmlns:w16="http://schemas.microsoft.com/office/word/2018/wordml" xmlns:w16du="http://schemas.microsoft.com/office/word/2023/wordml/word16du" xmlns:w16sdtdh="http://schemas.microsoft.com/office/word/2020/wordml/sdtdatahash" xmlns:w16sdtfl="http://schemas.microsoft.com/office/word/2024/wordml/sdtformatlock" xmlns:w16se="http://schemas.microsoft.com/office/word/2015/wordml/symex" xmlns:wpg="http://schemas.microsoft.com/office/word/2010/wordprocessingGroup" xmlns:wpi="http://schemas.microsoft.com/office/word/2010/wordprocessingInk" xmlns:wne="http://schemas.microsoft.com/office/word/2006/wordml" xmlns:wps="http://schemas.microsoft.com/office/word/2010/wordprocessingShape" mc:Ignorable="w14 w15 w16se w16cid w16 w16cex w16sdtdh w16sdtfl w16du wp14">
   <w:abstractNum w:abstractNumId="0" w15:restartNumberingAfterBreak="0">
+    <w:nsid w:val="024F3D3C"/>
+    <w:multiLevelType w:val="multilevel"/>
+    <w:tmpl w:val="D6F292EC"/>
+    <w:lvl w:ilvl="0">
+      <w:start w:val="1"/>
+      <w:numFmt w:val="bullet"/>
+      <w:lvlText w:val=""/>
+      <w:lvlJc w:val="left"/>
+      <w:pPr>
+        <w:tabs>
+          <w:tab w:val="num" w:pos="720"/>
+        </w:tabs>
+        <w:ind w:left="720" w:hanging="360"/>
+      </w:pPr>
+      <w:rPr>
+        <w:rFonts w:ascii="Symbol" w:hAnsi="Symbol" w:hint="default"/>
+        <w:sz w:val="20"/>
+      </w:rPr>
+    </w:lvl>
+    <w:lvl w:ilvl="1" w:tentative="1">
+      <w:start w:val="1"/>
+      <w:numFmt w:val="bullet"/>
+      <w:lvlText w:val="o"/>
+      <w:lvlJc w:val="left"/>
+      <w:pPr>
+        <w:tabs>
+          <w:tab w:val="num" w:pos="1440"/>
+        </w:tabs>
+        <w:ind w:left="1440" w:hanging="360"/>
+      </w:pPr>
+      <w:rPr>
+        <w:rFonts w:ascii="Courier New" w:hAnsi="Courier New" w:hint="default"/>
+        <w:sz w:val="20"/>
+      </w:rPr>
+    </w:lvl>
+    <w:lvl w:ilvl="2" w:tentative="1">
+      <w:start w:val="1"/>
+      <w:numFmt w:val="bullet"/>
+      <w:lvlText w:val=""/>
+      <w:lvlJc w:val="left"/>
+      <w:pPr>
+        <w:tabs>
+          <w:tab w:val="num" w:pos="2160"/>
+        </w:tabs>
+        <w:ind w:left="2160" w:hanging="360"/>
+      </w:pPr>
+      <w:rPr>
+        <w:rFonts w:ascii="Wingdings" w:hAnsi="Wingdings" w:hint="default"/>
+        <w:sz w:val="20"/>
+      </w:rPr>
+    </w:lvl>
+    <w:lvl w:ilvl="3" w:tentative="1">
+      <w:start w:val="1"/>
+      <w:numFmt w:val="bullet"/>
+      <w:lvlText w:val=""/>
+      <w:lvlJc w:val="left"/>
+      <w:pPr>
+        <w:tabs>
+          <w:tab w:val="num" w:pos="2880"/>
+        </w:tabs>
+        <w:ind w:left="2880" w:hanging="360"/>
+      </w:pPr>
+      <w:rPr>
+        <w:rFonts w:ascii="Wingdings" w:hAnsi="Wingdings" w:hint="default"/>
+        <w:sz w:val="20"/>
+      </w:rPr>
+    </w:lvl>
+    <w:lvl w:ilvl="4" w:tentative="1">
+      <w:start w:val="1"/>
+      <w:numFmt w:val="bullet"/>
+      <w:lvlText w:val=""/>
+      <w:lvlJc w:val="left"/>
+      <w:pPr>
+        <w:tabs>
+          <w:tab w:val="num" w:pos="3600"/>
+        </w:tabs>
+        <w:ind w:left="3600" w:hanging="360"/>
+      </w:pPr>
+      <w:rPr>
+        <w:rFonts w:ascii="Wingdings" w:hAnsi="Wingdings" w:hint="default"/>
+        <w:sz w:val="20"/>
+      </w:rPr>
+    </w:lvl>
+    <w:lvl w:ilvl="5" w:tentative="1">
+      <w:start w:val="1"/>
+      <w:numFmt w:val="bullet"/>
+      <w:lvlText w:val=""/>
+      <w:lvlJc w:val="left"/>
+      <w:pPr>
+        <w:tabs>
+          <w:tab w:val="num" w:pos="4320"/>
+        </w:tabs>
+        <w:ind w:left="4320" w:hanging="360"/>
+      </w:pPr>
+      <w:rPr>
+        <w:rFonts w:ascii="Wingdings" w:hAnsi="Wingdings" w:hint="default"/>
+        <w:sz w:val="20"/>
+      </w:rPr>
+    </w:lvl>
+    <w:lvl w:ilvl="6" w:tentative="1">
+      <w:start w:val="1"/>
+      <w:numFmt w:val="bullet"/>
+      <w:lvlText w:val=""/>
+      <w:lvlJc w:val="left"/>
+      <w:pPr>
+        <w:tabs>
+          <w:tab w:val="num" w:pos="5040"/>
+        </w:tabs>
+        <w:ind w:left="5040" w:hanging="360"/>
+      </w:pPr>
+      <w:rPr>
+        <w:rFonts w:ascii="Wingdings" w:hAnsi="Wingdings" w:hint="default"/>
+        <w:sz w:val="20"/>
+      </w:rPr>
+    </w:lvl>
+    <w:lvl w:ilvl="7" w:tentative="1">
+      <w:start w:val="1"/>
+      <w:numFmt w:val="bullet"/>
+      <w:lvlText w:val=""/>
+      <w:lvlJc w:val="left"/>
+      <w:pPr>
+        <w:tabs>
+          <w:tab w:val="num" w:pos="5760"/>
+        </w:tabs>
+        <w:ind w:left="5760" w:hanging="360"/>
+      </w:pPr>
+      <w:rPr>
+        <w:rFonts w:ascii="Wingdings" w:hAnsi="Wingdings" w:hint="default"/>
+        <w:sz w:val="20"/>
+      </w:rPr>
+    </w:lvl>
+    <w:lvl w:ilvl="8" w:tentative="1">
+      <w:start w:val="1"/>
+      <w:numFmt w:val="bullet"/>
+      <w:lvlText w:val=""/>
+      <w:lvlJc w:val="left"/>
+      <w:pPr>
+        <w:tabs>
+          <w:tab w:val="num" w:pos="6480"/>
+        </w:tabs>
+        <w:ind w:left="6480" w:hanging="360"/>
+      </w:pPr>
+      <w:rPr>
+        <w:rFonts w:ascii="Wingdings" w:hAnsi="Wingdings" w:hint="default"/>
+        <w:sz w:val="20"/>
+      </w:rPr>
+    </w:lvl>
+  </w:abstractNum>
+  <w:abstractNum w:abstractNumId="1" w15:restartNumberingAfterBreak="0">
     <w:nsid w:val="03533FBD"/>
     <w:multiLevelType w:val="multilevel"/>
     <w:tmpl w:val="D8143436"/>
@@ -1480,7 +2266,7 @@
       </w:rPr>
     </w:lvl>
   </w:abstractNum>
-  <w:abstractNum w:abstractNumId="1" w15:restartNumberingAfterBreak="0">
+  <w:abstractNum w:abstractNumId="2" w15:restartNumberingAfterBreak="0">
     <w:nsid w:val="09F8172F"/>
     <w:multiLevelType w:val="multilevel"/>
     <w:tmpl w:val="23246566"/>
@@ -1629,7 +2415,7 @@
       </w:rPr>
     </w:lvl>
   </w:abstractNum>
-  <w:abstractNum w:abstractNumId="2" w15:restartNumberingAfterBreak="0">
+  <w:abstractNum w:abstractNumId="3" w15:restartNumberingAfterBreak="0">
     <w:nsid w:val="2BBD3C7A"/>
     <w:multiLevelType w:val="multilevel"/>
     <w:tmpl w:val="A058DF8A"/>
@@ -1778,7 +2564,120 @@
       </w:rPr>
     </w:lvl>
   </w:abstractNum>
-  <w:abstractNum w:abstractNumId="3" w15:restartNumberingAfterBreak="0">
+  <w:abstractNum w:abstractNumId="4" w15:restartNumberingAfterBreak="0">
+    <w:nsid w:val="30F44147"/>
+    <w:multiLevelType w:val="multilevel"/>
+    <w:tmpl w:val="21CCE4F2"/>
+    <w:lvl w:ilvl="0">
+      <w:start w:val="1"/>
+      <w:numFmt w:val="decimal"/>
+      <w:lvlText w:val="%1."/>
+      <w:lvlJc w:val="left"/>
+      <w:pPr>
+        <w:tabs>
+          <w:tab w:val="num" w:pos="720"/>
+        </w:tabs>
+        <w:ind w:left="720" w:hanging="360"/>
+      </w:pPr>
+    </w:lvl>
+    <w:lvl w:ilvl="1" w:tentative="1">
+      <w:start w:val="1"/>
+      <w:numFmt w:val="decimal"/>
+      <w:lvlText w:val="%2."/>
+      <w:lvlJc w:val="left"/>
+      <w:pPr>
+        <w:tabs>
+          <w:tab w:val="num" w:pos="1440"/>
+        </w:tabs>
+        <w:ind w:left="1440" w:hanging="360"/>
+      </w:pPr>
+    </w:lvl>
+    <w:lvl w:ilvl="2" w:tentative="1">
+      <w:start w:val="1"/>
+      <w:numFmt w:val="decimal"/>
+      <w:lvlText w:val="%3."/>
+      <w:lvlJc w:val="left"/>
+      <w:pPr>
+        <w:tabs>
+          <w:tab w:val="num" w:pos="2160"/>
+        </w:tabs>
+        <w:ind w:left="2160" w:hanging="360"/>
+      </w:pPr>
+    </w:lvl>
+    <w:lvl w:ilvl="3" w:tentative="1">
+      <w:start w:val="1"/>
+      <w:numFmt w:val="decimal"/>
+      <w:lvlText w:val="%4."/>
+      <w:lvlJc w:val="left"/>
+      <w:pPr>
+        <w:tabs>
+          <w:tab w:val="num" w:pos="2880"/>
+        </w:tabs>
+        <w:ind w:left="2880" w:hanging="360"/>
+      </w:pPr>
+    </w:lvl>
+    <w:lvl w:ilvl="4" w:tentative="1">
+      <w:start w:val="1"/>
+      <w:numFmt w:val="decimal"/>
+      <w:lvlText w:val="%5."/>
+      <w:lvlJc w:val="left"/>
+      <w:pPr>
+        <w:tabs>
+          <w:tab w:val="num" w:pos="3600"/>
+        </w:tabs>
+        <w:ind w:left="3600" w:hanging="360"/>
+      </w:pPr>
+    </w:lvl>
+    <w:lvl w:ilvl="5" w:tentative="1">
+      <w:start w:val="1"/>
+      <w:numFmt w:val="decimal"/>
+      <w:lvlText w:val="%6."/>
+      <w:lvlJc w:val="left"/>
+      <w:pPr>
+        <w:tabs>
+          <w:tab w:val="num" w:pos="4320"/>
+        </w:tabs>
+        <w:ind w:left="4320" w:hanging="360"/>
+      </w:pPr>
+    </w:lvl>
+    <w:lvl w:ilvl="6" w:tentative="1">
+      <w:start w:val="1"/>
+      <w:numFmt w:val="decimal"/>
+      <w:lvlText w:val="%7."/>
+      <w:lvlJc w:val="left"/>
+      <w:pPr>
+        <w:tabs>
+          <w:tab w:val="num" w:pos="5040"/>
+        </w:tabs>
+        <w:ind w:left="5040" w:hanging="360"/>
+      </w:pPr>
+    </w:lvl>
+    <w:lvl w:ilvl="7" w:tentative="1">
+      <w:start w:val="1"/>
+      <w:numFmt w:val="decimal"/>
+      <w:lvlText w:val="%8."/>
+      <w:lvlJc w:val="left"/>
+      <w:pPr>
+        <w:tabs>
+          <w:tab w:val="num" w:pos="5760"/>
+        </w:tabs>
+        <w:ind w:left="5760" w:hanging="360"/>
+      </w:pPr>
+    </w:lvl>
+    <w:lvl w:ilvl="8" w:tentative="1">
+      <w:start w:val="1"/>
+      <w:numFmt w:val="decimal"/>
+      <w:lvlText w:val="%9."/>
+      <w:lvlJc w:val="left"/>
+      <w:pPr>
+        <w:tabs>
+          <w:tab w:val="num" w:pos="6480"/>
+        </w:tabs>
+        <w:ind w:left="6480" w:hanging="360"/>
+      </w:pPr>
+    </w:lvl>
+  </w:abstractNum>
+  <w:abstractNum w:abstractNumId="5" w15:restartNumberingAfterBreak="0">
     <w:nsid w:val="3E574FE1"/>
     <w:multiLevelType w:val="multilevel"/>
     <w:tmpl w:val="712AE04E"/>
@@ -1927,7 +2826,7 @@
       </w:rPr>
     </w:lvl>
   </w:abstractNum>
-  <w:abstractNum w:abstractNumId="4" w15:restartNumberingAfterBreak="0">
+  <w:abstractNum w:abstractNumId="6" w15:restartNumberingAfterBreak="0">
     <w:nsid w:val="426B3920"/>
     <w:multiLevelType w:val="multilevel"/>
     <w:tmpl w:val="5AF6EA50"/>
@@ -2076,7 +2975,7 @@
       </w:rPr>
     </w:lvl>
   </w:abstractNum>
-  <w:abstractNum w:abstractNumId="5" w15:restartNumberingAfterBreak="0">
+  <w:abstractNum w:abstractNumId="7" w15:restartNumberingAfterBreak="0">
     <w:nsid w:val="45B4567C"/>
     <w:multiLevelType w:val="multilevel"/>
     <w:tmpl w:val="4072BA6C"/>
@@ -2225,7 +3124,454 @@
       </w:rPr>
     </w:lvl>
   </w:abstractNum>
-  <w:abstractNum w:abstractNumId="6" w15:restartNumberingAfterBreak="0">
+  <w:abstractNum w:abstractNumId="8" w15:restartNumberingAfterBreak="0">
+    <w:nsid w:val="4F6635C3"/>
+    <w:multiLevelType w:val="multilevel"/>
+    <w:tmpl w:val="6DA4B710"/>
+    <w:lvl w:ilvl="0">
+      <w:start w:val="1"/>
+      <w:numFmt w:val="bullet"/>
+      <w:lvlText w:val=""/>
+      <w:lvlJc w:val="left"/>
+      <w:pPr>
+        <w:tabs>
+          <w:tab w:val="num" w:pos="720"/>
+        </w:tabs>
+        <w:ind w:left="720" w:hanging="360"/>
+      </w:pPr>
+      <w:rPr>
+        <w:rFonts w:ascii="Symbol" w:hAnsi="Symbol" w:hint="default"/>
+        <w:sz w:val="20"/>
+      </w:rPr>
+    </w:lvl>
+    <w:lvl w:ilvl="1" w:tentative="1">
+      <w:start w:val="1"/>
+      <w:numFmt w:val="bullet"/>
+      <w:lvlText w:val="o"/>
+      <w:lvlJc w:val="left"/>
+      <w:pPr>
+        <w:tabs>
+          <w:tab w:val="num" w:pos="1440"/>
+        </w:tabs>
+        <w:ind w:left="1440" w:hanging="360"/>
+      </w:pPr>
+      <w:rPr>
+        <w:rFonts w:ascii="Courier New" w:hAnsi="Courier New" w:hint="default"/>
+        <w:sz w:val="20"/>
+      </w:rPr>
+    </w:lvl>
+    <w:lvl w:ilvl="2" w:tentative="1">
+      <w:start w:val="1"/>
+      <w:numFmt w:val="bullet"/>
+      <w:lvlText w:val=""/>
+      <w:lvlJc w:val="left"/>
+      <w:pPr>
+        <w:tabs>
+          <w:tab w:val="num" w:pos="2160"/>
+        </w:tabs>
+        <w:ind w:left="2160" w:hanging="360"/>
+      </w:pPr>
+      <w:rPr>
+        <w:rFonts w:ascii="Wingdings" w:hAnsi="Wingdings" w:hint="default"/>
+        <w:sz w:val="20"/>
+      </w:rPr>
+    </w:lvl>
+    <w:lvl w:ilvl="3" w:tentative="1">
+      <w:start w:val="1"/>
+      <w:numFmt w:val="bullet"/>
+      <w:lvlText w:val=""/>
+      <w:lvlJc w:val="left"/>
+      <w:pPr>
+        <w:tabs>
+          <w:tab w:val="num" w:pos="2880"/>
+        </w:tabs>
+        <w:ind w:left="2880" w:hanging="360"/>
+      </w:pPr>
+      <w:rPr>
+        <w:rFonts w:ascii="Wingdings" w:hAnsi="Wingdings" w:hint="default"/>
+        <w:sz w:val="20"/>
+      </w:rPr>
+    </w:lvl>
+    <w:lvl w:ilvl="4" w:tentative="1">
+      <w:start w:val="1"/>
+      <w:numFmt w:val="bullet"/>
+      <w:lvlText w:val=""/>
+      <w:lvlJc w:val="left"/>
+      <w:pPr>
+        <w:tabs>
+          <w:tab w:val="num" w:pos="3600"/>
+        </w:tabs>
+        <w:ind w:left="3600" w:hanging="360"/>
+      </w:pPr>
+      <w:rPr>
+        <w:rFonts w:ascii="Wingdings" w:hAnsi="Wingdings" w:hint="default"/>
+        <w:sz w:val="20"/>
+      </w:rPr>
+    </w:lvl>
+    <w:lvl w:ilvl="5" w:tentative="1">
+      <w:start w:val="1"/>
+      <w:numFmt w:val="bullet"/>
+      <w:lvlText w:val=""/>
+      <w:lvlJc w:val="left"/>
+      <w:pPr>
+        <w:tabs>
+          <w:tab w:val="num" w:pos="4320"/>
+        </w:tabs>
+        <w:ind w:left="4320" w:hanging="360"/>
+      </w:pPr>
+      <w:rPr>
+        <w:rFonts w:ascii="Wingdings" w:hAnsi="Wingdings" w:hint="default"/>
+        <w:sz w:val="20"/>
+      </w:rPr>
+    </w:lvl>
+    <w:lvl w:ilvl="6" w:tentative="1">
+      <w:start w:val="1"/>
+      <w:numFmt w:val="bullet"/>
+      <w:lvlText w:val=""/>
+      <w:lvlJc w:val="left"/>
+      <w:pPr>
+        <w:tabs>
+          <w:tab w:val="num" w:pos="5040"/>
+        </w:tabs>
+        <w:ind w:left="5040" w:hanging="360"/>
+      </w:pPr>
+      <w:rPr>
+        <w:rFonts w:ascii="Wingdings" w:hAnsi="Wingdings" w:hint="default"/>
+        <w:sz w:val="20"/>
+      </w:rPr>
+    </w:lvl>
+    <w:lvl w:ilvl="7" w:tentative="1">
+      <w:start w:val="1"/>
+      <w:numFmt w:val="bullet"/>
+      <w:lvlText w:val=""/>
+      <w:lvlJc w:val="left"/>
+      <w:pPr>
+        <w:tabs>
+          <w:tab w:val="num" w:pos="5760"/>
+        </w:tabs>
+        <w:ind w:left="5760" w:hanging="360"/>
+      </w:pPr>
+      <w:rPr>
+        <w:rFonts w:ascii="Wingdings" w:hAnsi="Wingdings" w:hint="default"/>
+        <w:sz w:val="20"/>
+      </w:rPr>
+    </w:lvl>
+    <w:lvl w:ilvl="8" w:tentative="1">
+      <w:start w:val="1"/>
+      <w:numFmt w:val="bullet"/>
+      <w:lvlText w:val=""/>
+      <w:lvlJc w:val="left"/>
+      <w:pPr>
+        <w:tabs>
+          <w:tab w:val="num" w:pos="6480"/>
+        </w:tabs>
+        <w:ind w:left="6480" w:hanging="360"/>
+      </w:pPr>
+      <w:rPr>
+        <w:rFonts w:ascii="Wingdings" w:hAnsi="Wingdings" w:hint="default"/>
+        <w:sz w:val="20"/>
+      </w:rPr>
+    </w:lvl>
+  </w:abstractNum>
+  <w:abstractNum w:abstractNumId="9" w15:restartNumberingAfterBreak="0">
+    <w:nsid w:val="50EE0BCA"/>
+    <w:multiLevelType w:val="multilevel"/>
+    <w:tmpl w:val="D0C6DBE6"/>
+    <w:lvl w:ilvl="0">
+      <w:start w:val="1"/>
+      <w:numFmt w:val="bullet"/>
+      <w:lvlText w:val=""/>
+      <w:lvlJc w:val="left"/>
+      <w:pPr>
+        <w:tabs>
+          <w:tab w:val="num" w:pos="720"/>
+        </w:tabs>
+        <w:ind w:left="720" w:hanging="360"/>
+      </w:pPr>
+      <w:rPr>
+        <w:rFonts w:ascii="Symbol" w:hAnsi="Symbol" w:hint="default"/>
+        <w:sz w:val="20"/>
+      </w:rPr>
+    </w:lvl>
+    <w:lvl w:ilvl="1" w:tentative="1">
+      <w:start w:val="1"/>
+      <w:numFmt w:val="bullet"/>
+      <w:lvlText w:val="o"/>
+      <w:lvlJc w:val="left"/>
+      <w:pPr>
+        <w:tabs>
+          <w:tab w:val="num" w:pos="1440"/>
+        </w:tabs>
+        <w:ind w:left="1440" w:hanging="360"/>
+      </w:pPr>
+      <w:rPr>
+        <w:rFonts w:ascii="Courier New" w:hAnsi="Courier New" w:hint="default"/>
+        <w:sz w:val="20"/>
+      </w:rPr>
+    </w:lvl>
+    <w:lvl w:ilvl="2" w:tentative="1">
+      <w:start w:val="1"/>
+      <w:numFmt w:val="bullet"/>
+      <w:lvlText w:val=""/>
+      <w:lvlJc w:val="left"/>
+      <w:pPr>
+        <w:tabs>
+          <w:tab w:val="num" w:pos="2160"/>
+        </w:tabs>
+        <w:ind w:left="2160" w:hanging="360"/>
+      </w:pPr>
+      <w:rPr>
+        <w:rFonts w:ascii="Wingdings" w:hAnsi="Wingdings" w:hint="default"/>
+        <w:sz w:val="20"/>
+      </w:rPr>
+    </w:lvl>
+    <w:lvl w:ilvl="3" w:tentative="1">
+      <w:start w:val="1"/>
+      <w:numFmt w:val="bullet"/>
+      <w:lvlText w:val=""/>
+      <w:lvlJc w:val="left"/>
+      <w:pPr>
+        <w:tabs>
+          <w:tab w:val="num" w:pos="2880"/>
+        </w:tabs>
+        <w:ind w:left="2880" w:hanging="360"/>
+      </w:pPr>
+      <w:rPr>
+        <w:rFonts w:ascii="Wingdings" w:hAnsi="Wingdings" w:hint="default"/>
+        <w:sz w:val="20"/>
+      </w:rPr>
+    </w:lvl>
+    <w:lvl w:ilvl="4" w:tentative="1">
+      <w:start w:val="1"/>
+      <w:numFmt w:val="bullet"/>
+      <w:lvlText w:val=""/>
+      <w:lvlJc w:val="left"/>
+      <w:pPr>
+        <w:tabs>
+          <w:tab w:val="num" w:pos="3600"/>
+        </w:tabs>
+        <w:ind w:left="3600" w:hanging="360"/>
+      </w:pPr>
+      <w:rPr>
+        <w:rFonts w:ascii="Wingdings" w:hAnsi="Wingdings" w:hint="default"/>
+        <w:sz w:val="20"/>
+      </w:rPr>
+    </w:lvl>
+    <w:lvl w:ilvl="5" w:tentative="1">
+      <w:start w:val="1"/>
+      <w:numFmt w:val="bullet"/>
+      <w:lvlText w:val=""/>
+      <w:lvlJc w:val="left"/>
+      <w:pPr>
+        <w:tabs>
+          <w:tab w:val="num" w:pos="4320"/>
+        </w:tabs>
+        <w:ind w:left="4320" w:hanging="360"/>
+      </w:pPr>
+      <w:rPr>
+        <w:rFonts w:ascii="Wingdings" w:hAnsi="Wingdings" w:hint="default"/>
+        <w:sz w:val="20"/>
+      </w:rPr>
+    </w:lvl>
+    <w:lvl w:ilvl="6" w:tentative="1">
+      <w:start w:val="1"/>
+      <w:numFmt w:val="bullet"/>
+      <w:lvlText w:val=""/>
+      <w:lvlJc w:val="left"/>
+      <w:pPr>
+        <w:tabs>
+          <w:tab w:val="num" w:pos="5040"/>
+        </w:tabs>
+        <w:ind w:left="5040" w:hanging="360"/>
+      </w:pPr>
+      <w:rPr>
+        <w:rFonts w:ascii="Wingdings" w:hAnsi="Wingdings" w:hint="default"/>
+        <w:sz w:val="20"/>
+      </w:rPr>
+    </w:lvl>
+    <w:lvl w:ilvl="7" w:tentative="1">
+      <w:start w:val="1"/>
+      <w:numFmt w:val="bullet"/>
+      <w:lvlText w:val=""/>
+      <w:lvlJc w:val="left"/>
+      <w:pPr>
+        <w:tabs>
+          <w:tab w:val="num" w:pos="5760"/>
+        </w:tabs>
+        <w:ind w:left="5760" w:hanging="360"/>
+      </w:pPr>
+      <w:rPr>
+        <w:rFonts w:ascii="Wingdings" w:hAnsi="Wingdings" w:hint="default"/>
+        <w:sz w:val="20"/>
+      </w:rPr>
+    </w:lvl>
+    <w:lvl w:ilvl="8" w:tentative="1">
+      <w:start w:val="1"/>
+      <w:numFmt w:val="bullet"/>
+      <w:lvlText w:val=""/>
+      <w:lvlJc w:val="left"/>
+      <w:pPr>
+        <w:tabs>
+          <w:tab w:val="num" w:pos="6480"/>
+        </w:tabs>
+        <w:ind w:left="6480" w:hanging="360"/>
+      </w:pPr>
+      <w:rPr>
+        <w:rFonts w:ascii="Wingdings" w:hAnsi="Wingdings" w:hint="default"/>
+        <w:sz w:val="20"/>
+      </w:rPr>
+    </w:lvl>
+  </w:abstractNum>
+  <w:abstractNum w:abstractNumId="10" w15:restartNumberingAfterBreak="0">
+    <w:nsid w:val="63FC1263"/>
+    <w:multiLevelType w:val="multilevel"/>
+    <w:tmpl w:val="4BF8E196"/>
+    <w:lvl w:ilvl="0">
+      <w:start w:val="1"/>
+      <w:numFmt w:val="bullet"/>
+      <w:lvlText w:val=""/>
+      <w:lvlJc w:val="left"/>
+      <w:pPr>
+        <w:tabs>
+          <w:tab w:val="num" w:pos="720"/>
+        </w:tabs>
+        <w:ind w:left="720" w:hanging="360"/>
+      </w:pPr>
+      <w:rPr>
+        <w:rFonts w:ascii="Symbol" w:hAnsi="Symbol" w:hint="default"/>
+        <w:sz w:val="20"/>
+      </w:rPr>
+    </w:lvl>
+    <w:lvl w:ilvl="1" w:tentative="1">
+      <w:start w:val="1"/>
+      <w:numFmt w:val="bullet"/>
+      <w:lvlText w:val="o"/>
+      <w:lvlJc w:val="left"/>
+      <w:pPr>
+        <w:tabs>
+          <w:tab w:val="num" w:pos="1440"/>
+        </w:tabs>
+        <w:ind w:left="1440" w:hanging="360"/>
+      </w:pPr>
+      <w:rPr>
+        <w:rFonts w:ascii="Courier New" w:hAnsi="Courier New" w:hint="default"/>
+        <w:sz w:val="20"/>
+      </w:rPr>
+    </w:lvl>
+    <w:lvl w:ilvl="2" w:tentative="1">
+      <w:start w:val="1"/>
+      <w:numFmt w:val="bullet"/>
+      <w:lvlText w:val=""/>
+      <w:lvlJc w:val="left"/>
+      <w:pPr>
+        <w:tabs>
+          <w:tab w:val="num" w:pos="2160"/>
+        </w:tabs>
+        <w:ind w:left="2160" w:hanging="360"/>
+      </w:pPr>
+      <w:rPr>
+        <w:rFonts w:ascii="Wingdings" w:hAnsi="Wingdings" w:hint="default"/>
+        <w:sz w:val="20"/>
+      </w:rPr>
+    </w:lvl>
+    <w:lvl w:ilvl="3" w:tentative="1">
+      <w:start w:val="1"/>
+      <w:numFmt w:val="bullet"/>
+      <w:lvlText w:val=""/>
+      <w:lvlJc w:val="left"/>
+      <w:pPr>
+        <w:tabs>
+          <w:tab w:val="num" w:pos="2880"/>
+        </w:tabs>
+        <w:ind w:left="2880" w:hanging="360"/>
+      </w:pPr>
+      <w:rPr>
+        <w:rFonts w:ascii="Wingdings" w:hAnsi="Wingdings" w:hint="default"/>
+        <w:sz w:val="20"/>
+      </w:rPr>
+    </w:lvl>
+    <w:lvl w:ilvl="4" w:tentative="1">
+      <w:start w:val="1"/>
+      <w:numFmt w:val="bullet"/>
+      <w:lvlText w:val=""/>
+      <w:lvlJc w:val="left"/>
+      <w:pPr>
+        <w:tabs>
+          <w:tab w:val="num" w:pos="3600"/>
+        </w:tabs>
+        <w:ind w:left="3600" w:hanging="360"/>
+      </w:pPr>
+      <w:rPr>
+        <w:rFonts w:ascii="Wingdings" w:hAnsi="Wingdings" w:hint="default"/>
+        <w:sz w:val="20"/>
+      </w:rPr>
+    </w:lvl>
+    <w:lvl w:ilvl="5" w:tentative="1">
+      <w:start w:val="1"/>
+      <w:numFmt w:val="bullet"/>
+      <w:lvlText w:val=""/>
+      <w:lvlJc w:val="left"/>
+      <w:pPr>
+        <w:tabs>
+          <w:tab w:val="num" w:pos="4320"/>
+        </w:tabs>
+        <w:ind w:left="4320" w:hanging="360"/>
+      </w:pPr>
+      <w:rPr>
+        <w:rFonts w:ascii="Wingdings" w:hAnsi="Wingdings" w:hint="default"/>
+        <w:sz w:val="20"/>
+      </w:rPr>
+    </w:lvl>
+    <w:lvl w:ilvl="6" w:tentative="1">
+      <w:start w:val="1"/>
+      <w:numFmt w:val="bullet"/>
+      <w:lvlText w:val=""/>
+      <w:lvlJc w:val="left"/>
+      <w:pPr>
+        <w:tabs>
+          <w:tab w:val="num" w:pos="5040"/>
+        </w:tabs>
+        <w:ind w:left="5040" w:hanging="360"/>
+      </w:pPr>
+      <w:rPr>
+        <w:rFonts w:ascii="Wingdings" w:hAnsi="Wingdings" w:hint="default"/>
+        <w:sz w:val="20"/>
+      </w:rPr>
+    </w:lvl>
+    <w:lvl w:ilvl="7" w:tentative="1">
+      <w:start w:val="1"/>
+      <w:numFmt w:val="bullet"/>
+      <w:lvlText w:val=""/>
+      <w:lvlJc w:val="left"/>
+      <w:pPr>
+        <w:tabs>
+          <w:tab w:val="num" w:pos="5760"/>
+        </w:tabs>
+        <w:ind w:left="5760" w:hanging="360"/>
+      </w:pPr>
+      <w:rPr>
+        <w:rFonts w:ascii="Wingdings" w:hAnsi="Wingdings" w:hint="default"/>
+        <w:sz w:val="20"/>
+      </w:rPr>
+    </w:lvl>
+    <w:lvl w:ilvl="8" w:tentative="1">
+      <w:start w:val="1"/>
+      <w:numFmt w:val="bullet"/>
+      <w:lvlText w:val=""/>
+      <w:lvlJc w:val="left"/>
+      <w:pPr>
+        <w:tabs>
+          <w:tab w:val="num" w:pos="6480"/>
+        </w:tabs>
+        <w:ind w:left="6480" w:hanging="360"/>
+      </w:pPr>
+      <w:rPr>
+        <w:rFonts w:ascii="Wingdings" w:hAnsi="Wingdings" w:hint="default"/>
+        <w:sz w:val="20"/>
+      </w:rPr>
+    </w:lvl>
+  </w:abstractNum>
+  <w:abstractNum w:abstractNumId="11" w15:restartNumberingAfterBreak="0">
     <w:nsid w:val="679D5022"/>
     <w:multiLevelType w:val="multilevel"/>
     <w:tmpl w:val="DE96B8C0"/>
@@ -2374,7 +3720,7 @@
       </w:rPr>
     </w:lvl>
   </w:abstractNum>
-  <w:abstractNum w:abstractNumId="7" w15:restartNumberingAfterBreak="0">
+  <w:abstractNum w:abstractNumId="12" w15:restartNumberingAfterBreak="0">
     <w:nsid w:val="714D6142"/>
     <w:multiLevelType w:val="multilevel"/>
     <w:tmpl w:val="F56E042E"/>
@@ -2524,28 +3870,43 @@
     </w:lvl>
   </w:abstractNum>
   <w:num w:numId="1" w16cid:durableId="190388677">
+    <w:abstractNumId w:val="11"/>
+  </w:num>
+  <w:num w:numId="2" w16cid:durableId="646275997">
+    <w:abstractNumId w:val="1"/>
+  </w:num>
+  <w:num w:numId="3" w16cid:durableId="465129504">
+    <w:abstractNumId w:val="7"/>
+  </w:num>
+  <w:num w:numId="4" w16cid:durableId="784888831">
+    <w:abstractNumId w:val="3"/>
+  </w:num>
+  <w:num w:numId="5" w16cid:durableId="1251935632">
+    <w:abstractNumId w:val="5"/>
+  </w:num>
+  <w:num w:numId="6" w16cid:durableId="1121611726">
+    <w:abstractNumId w:val="2"/>
+  </w:num>
+  <w:num w:numId="7" w16cid:durableId="1529560035">
+    <w:abstractNumId w:val="12"/>
+  </w:num>
+  <w:num w:numId="8" w16cid:durableId="1618677038">
     <w:abstractNumId w:val="6"/>
   </w:num>
-  <w:num w:numId="2" w16cid:durableId="646275997">
+  <w:num w:numId="9" w16cid:durableId="1137722133">
+    <w:abstractNumId w:val="8"/>
+  </w:num>
+  <w:num w:numId="10" w16cid:durableId="1313216863">
+    <w:abstractNumId w:val="9"/>
+  </w:num>
+  <w:num w:numId="11" w16cid:durableId="2016805435">
     <w:abstractNumId w:val="0"/>
   </w:num>
-  <w:num w:numId="3" w16cid:durableId="465129504">
-    <w:abstractNumId w:val="5"/>
+  <w:num w:numId="12" w16cid:durableId="1816332263">
+    <w:abstractNumId w:val="4"/>
   </w:num>
-  <w:num w:numId="4" w16cid:durableId="784888831">
-    <w:abstractNumId w:val="2"/>
-  </w:num>
-  <w:num w:numId="5" w16cid:durableId="1251935632">
-    <w:abstractNumId w:val="3"/>
-  </w:num>
-  <w:num w:numId="6" w16cid:durableId="1121611726">
-    <w:abstractNumId w:val="1"/>
-  </w:num>
-  <w:num w:numId="7" w16cid:durableId="1529560035">
-    <w:abstractNumId w:val="7"/>
-  </w:num>
-  <w:num w:numId="8" w16cid:durableId="1618677038">
-    <w:abstractNumId w:val="4"/>
+  <w:num w:numId="13" w16cid:durableId="1833642982">
+    <w:abstractNumId w:val="10"/>
   </w:num>
 </w:numbering>
 </file>

</xml_diff>